<commit_message>
update doc & constraint delete user as admin
</commit_message>
<xml_diff>
--- a/Travel_Mobile_Documentation/Hướng dẫn cài đặt.docx
+++ b/Travel_Mobile_Documentation/Hướng dẫn cài đặt.docx
@@ -1237,6 +1237,99 @@
           <w:noProof/>
           <w:lang w:val="vi-VN"/>
         </w:rPr>
+        <w:t xml:space="preserve">Bước 11: Nhập: </w:t>
+      </w:r>
+      <w:r>
+        <w:rPr>
+          <w:noProof/>
+          <w:lang w:val="vi-VN"/>
+        </w:rPr>
+        <w:t>composer require laravel/ui --dev</w:t>
+      </w:r>
+    </w:p>
+    <w:p>
+      <w:pPr>
+        <w:rPr>
+          <w:noProof/>
+          <w:lang w:val="vi-VN"/>
+        </w:rPr>
+      </w:pPr>
+      <w:r>
+        <w:rPr>
+          <w:noProof/>
+          <w:lang w:val="vi-VN"/>
+        </w:rPr>
+        <w:t xml:space="preserve">Bước 12: Nhập: </w:t>
+      </w:r>
+      <w:r>
+        <w:rPr>
+          <w:noProof/>
+          <w:lang w:val="vi-VN"/>
+        </w:rPr>
+        <w:t xml:space="preserve">php artisan ui vue </w:t>
+      </w:r>
+      <w:r>
+        <w:rPr>
+          <w:noProof/>
+          <w:lang w:val="vi-VN"/>
+        </w:rPr>
+        <w:t>–</w:t>
+      </w:r>
+      <w:r>
+        <w:rPr>
+          <w:noProof/>
+          <w:lang w:val="vi-VN"/>
+        </w:rPr>
+        <w:t>auth</w:t>
+      </w:r>
+    </w:p>
+    <w:p>
+      <w:pPr>
+        <w:rPr>
+          <w:noProof/>
+          <w:lang w:val="vi-VN"/>
+        </w:rPr>
+      </w:pPr>
+      <w:r>
+        <w:rPr>
+          <w:noProof/>
+        </w:rPr>
+        <w:t>Bước</w:t>
+      </w:r>
+      <w:r>
+        <w:rPr>
+          <w:noProof/>
+          <w:lang w:val="vi-VN"/>
+        </w:rPr>
+        <w:t xml:space="preserve"> 13: </w:t>
+      </w:r>
+      <w:r>
+        <w:rPr>
+          <w:noProof/>
+          <w:lang w:val="vi-VN"/>
+        </w:rPr>
+        <w:t xml:space="preserve">Nhập </w:t>
+      </w:r>
+      <w:r>
+        <w:rPr>
+          <w:noProof/>
+          <w:lang w:val="vi-VN"/>
+        </w:rPr>
+        <w:t>npm install &amp;&amp; npm run dev</w:t>
+      </w:r>
+    </w:p>
+    <w:p>
+      <w:pPr>
+        <w:rPr>
+          <w:noProof/>
+          <w:lang w:val="vi-VN"/>
+        </w:rPr>
+      </w:pPr>
+      <w:r>
+        <w:rPr>
+          <w:noProof/>
+          <w:lang w:val="vi-VN"/>
+        </w:rPr>
         <w:t xml:space="preserve">Bước </w:t>
       </w:r>
       <w:r>
@@ -1244,13 +1337,7 @@
           <w:noProof/>
           <w:lang w:val="vi-VN"/>
         </w:rPr>
-        <w:t>1</w:t>
-      </w:r>
-      <w:r>
-        <w:rPr>
-          <w:noProof/>
-        </w:rPr>
-        <w:t>1</w:t>
+        <w:t>13</w:t>
       </w:r>
       <w:r>
         <w:rPr>

</xml_diff>